<commit_message>
update readme and add pdf version
</commit_message>
<xml_diff>
--- a/SolarIsolationHypothesis-WhitePaper.docx
+++ b/SolarIsolationHypothesis-WhitePaper.docx
@@ -4210,12 +4210,6 @@
         <w:gridCol w:w="1800"/>
       </w:tblGrid>
       <w:tr>
-        <w:tblPrEx>
-          <w:tblCellMar>
-            <w:top w:w="0" w:type="dxa"/>
-            <w:bottom w:w="0" w:type="dxa"/>
-          </w:tblCellMar>
-        </w:tblPrEx>
         <w:trPr>
           <w:tblHeader/>
         </w:trPr>
@@ -4317,12 +4311,6 @@
         </w:tc>
       </w:tr>
       <w:tr>
-        <w:tblPrEx>
-          <w:tblCellMar>
-            <w:top w:w="0" w:type="dxa"/>
-            <w:bottom w:w="0" w:type="dxa"/>
-          </w:tblCellMar>
-        </w:tblPrEx>
         <w:tc>
           <w:tcPr>
             <w:tcW w:w="3000" w:type="dxa"/>
@@ -4389,12 +4377,6 @@
         </w:tc>
       </w:tr>
       <w:tr>
-        <w:tblPrEx>
-          <w:tblCellMar>
-            <w:top w:w="0" w:type="dxa"/>
-            <w:bottom w:w="0" w:type="dxa"/>
-          </w:tblCellMar>
-        </w:tblPrEx>
         <w:tc>
           <w:tcPr>
             <w:tcW w:w="3000" w:type="dxa"/>
@@ -4461,12 +4443,6 @@
         </w:tc>
       </w:tr>
       <w:tr>
-        <w:tblPrEx>
-          <w:tblCellMar>
-            <w:top w:w="0" w:type="dxa"/>
-            <w:bottom w:w="0" w:type="dxa"/>
-          </w:tblCellMar>
-        </w:tblPrEx>
         <w:tc>
           <w:tcPr>
             <w:tcW w:w="3000" w:type="dxa"/>
@@ -4548,12 +4524,6 @@
         </w:tc>
       </w:tr>
       <w:tr>
-        <w:tblPrEx>
-          <w:tblCellMar>
-            <w:top w:w="0" w:type="dxa"/>
-            <w:bottom w:w="0" w:type="dxa"/>
-          </w:tblCellMar>
-        </w:tblPrEx>
         <w:tc>
           <w:tcPr>
             <w:tcW w:w="3000" w:type="dxa"/>
@@ -4712,12 +4682,6 @@
         <w:gridCol w:w="3600"/>
       </w:tblGrid>
       <w:tr>
-        <w:tblPrEx>
-          <w:tblCellMar>
-            <w:top w:w="0" w:type="dxa"/>
-            <w:bottom w:w="0" w:type="dxa"/>
-          </w:tblCellMar>
-        </w:tblPrEx>
         <w:trPr>
           <w:tblHeader/>
         </w:trPr>
@@ -4795,12 +4759,6 @@
         </w:tc>
       </w:tr>
       <w:tr>
-        <w:tblPrEx>
-          <w:tblCellMar>
-            <w:top w:w="0" w:type="dxa"/>
-            <w:bottom w:w="0" w:type="dxa"/>
-          </w:tblCellMar>
-        </w:tblPrEx>
         <w:tc>
           <w:tcPr>
             <w:tcW w:w="2400" w:type="dxa"/>
@@ -4851,12 +4809,6 @@
         </w:tc>
       </w:tr>
       <w:tr>
-        <w:tblPrEx>
-          <w:tblCellMar>
-            <w:top w:w="0" w:type="dxa"/>
-            <w:bottom w:w="0" w:type="dxa"/>
-          </w:tblCellMar>
-        </w:tblPrEx>
         <w:tc>
           <w:tcPr>
             <w:tcW w:w="2400" w:type="dxa"/>
@@ -4907,12 +4859,6 @@
         </w:tc>
       </w:tr>
       <w:tr>
-        <w:tblPrEx>
-          <w:tblCellMar>
-            <w:top w:w="0" w:type="dxa"/>
-            <w:bottom w:w="0" w:type="dxa"/>
-          </w:tblCellMar>
-        </w:tblPrEx>
         <w:tc>
           <w:tcPr>
             <w:tcW w:w="2400" w:type="dxa"/>
@@ -4963,12 +4909,6 @@
         </w:tc>
       </w:tr>
       <w:tr>
-        <w:tblPrEx>
-          <w:tblCellMar>
-            <w:top w:w="0" w:type="dxa"/>
-            <w:bottom w:w="0" w:type="dxa"/>
-          </w:tblCellMar>
-        </w:tblPrEx>
         <w:tc>
           <w:tcPr>
             <w:tcW w:w="2400" w:type="dxa"/>
@@ -5019,12 +4959,6 @@
         </w:tc>
       </w:tr>
       <w:tr>
-        <w:tblPrEx>
-          <w:tblCellMar>
-            <w:top w:w="0" w:type="dxa"/>
-            <w:bottom w:w="0" w:type="dxa"/>
-          </w:tblCellMar>
-        </w:tblPrEx>
         <w:tc>
           <w:tcPr>
             <w:tcW w:w="2400" w:type="dxa"/>
@@ -5133,12 +5067,6 @@
         <w:gridCol w:w="3000"/>
       </w:tblGrid>
       <w:tr>
-        <w:tblPrEx>
-          <w:tblCellMar>
-            <w:top w:w="0" w:type="dxa"/>
-            <w:bottom w:w="0" w:type="dxa"/>
-          </w:tblCellMar>
-        </w:tblPrEx>
         <w:trPr>
           <w:tblHeader/>
         </w:trPr>
@@ -5216,12 +5144,6 @@
         </w:tc>
       </w:tr>
       <w:tr>
-        <w:tblPrEx>
-          <w:tblCellMar>
-            <w:top w:w="0" w:type="dxa"/>
-            <w:bottom w:w="0" w:type="dxa"/>
-          </w:tblCellMar>
-        </w:tblPrEx>
         <w:tc>
           <w:tcPr>
             <w:tcW w:w="2400" w:type="dxa"/>
@@ -5272,12 +5194,6 @@
         </w:tc>
       </w:tr>
       <w:tr>
-        <w:tblPrEx>
-          <w:tblCellMar>
-            <w:top w:w="0" w:type="dxa"/>
-            <w:bottom w:w="0" w:type="dxa"/>
-          </w:tblCellMar>
-        </w:tblPrEx>
         <w:tc>
           <w:tcPr>
             <w:tcW w:w="2400" w:type="dxa"/>
@@ -5328,12 +5244,6 @@
         </w:tc>
       </w:tr>
       <w:tr>
-        <w:tblPrEx>
-          <w:tblCellMar>
-            <w:top w:w="0" w:type="dxa"/>
-            <w:bottom w:w="0" w:type="dxa"/>
-          </w:tblCellMar>
-        </w:tblPrEx>
         <w:tc>
           <w:tcPr>
             <w:tcW w:w="2400" w:type="dxa"/>
@@ -5384,12 +5294,6 @@
         </w:tc>
       </w:tr>
       <w:tr>
-        <w:tblPrEx>
-          <w:tblCellMar>
-            <w:top w:w="0" w:type="dxa"/>
-            <w:bottom w:w="0" w:type="dxa"/>
-          </w:tblCellMar>
-        </w:tblPrEx>
         <w:tc>
           <w:tcPr>
             <w:tcW w:w="2400" w:type="dxa"/>
@@ -5440,12 +5344,6 @@
         </w:tc>
       </w:tr>
       <w:tr>
-        <w:tblPrEx>
-          <w:tblCellMar>
-            <w:top w:w="0" w:type="dxa"/>
-            <w:bottom w:w="0" w:type="dxa"/>
-          </w:tblCellMar>
-        </w:tblPrEx>
         <w:tc>
           <w:tcPr>
             <w:tcW w:w="2400" w:type="dxa"/>
@@ -5632,12 +5530,6 @@
         <w:gridCol w:w="2800"/>
       </w:tblGrid>
       <w:tr>
-        <w:tblPrEx>
-          <w:tblCellMar>
-            <w:top w:w="0" w:type="dxa"/>
-            <w:bottom w:w="0" w:type="dxa"/>
-          </w:tblCellMar>
-        </w:tblPrEx>
         <w:trPr>
           <w:tblHeader/>
         </w:trPr>
@@ -5715,12 +5607,6 @@
         </w:tc>
       </w:tr>
       <w:tr>
-        <w:tblPrEx>
-          <w:tblCellMar>
-            <w:top w:w="0" w:type="dxa"/>
-            <w:bottom w:w="0" w:type="dxa"/>
-          </w:tblCellMar>
-        </w:tblPrEx>
         <w:tc>
           <w:tcPr>
             <w:tcW w:w="2800" w:type="dxa"/>
@@ -5771,12 +5657,6 @@
         </w:tc>
       </w:tr>
       <w:tr>
-        <w:tblPrEx>
-          <w:tblCellMar>
-            <w:top w:w="0" w:type="dxa"/>
-            <w:bottom w:w="0" w:type="dxa"/>
-          </w:tblCellMar>
-        </w:tblPrEx>
         <w:tc>
           <w:tcPr>
             <w:tcW w:w="2800" w:type="dxa"/>
@@ -5827,12 +5707,6 @@
         </w:tc>
       </w:tr>
       <w:tr>
-        <w:tblPrEx>
-          <w:tblCellMar>
-            <w:top w:w="0" w:type="dxa"/>
-            <w:bottom w:w="0" w:type="dxa"/>
-          </w:tblCellMar>
-        </w:tblPrEx>
         <w:tc>
           <w:tcPr>
             <w:tcW w:w="2800" w:type="dxa"/>
@@ -5883,12 +5757,6 @@
         </w:tc>
       </w:tr>
       <w:tr>
-        <w:tblPrEx>
-          <w:tblCellMar>
-            <w:top w:w="0" w:type="dxa"/>
-            <w:bottom w:w="0" w:type="dxa"/>
-          </w:tblCellMar>
-        </w:tblPrEx>
         <w:tc>
           <w:tcPr>
             <w:tcW w:w="2800" w:type="dxa"/>
@@ -5939,12 +5807,6 @@
         </w:tc>
       </w:tr>
       <w:tr>
-        <w:tblPrEx>
-          <w:tblCellMar>
-            <w:top w:w="0" w:type="dxa"/>
-            <w:bottom w:w="0" w:type="dxa"/>
-          </w:tblCellMar>
-        </w:tblPrEx>
         <w:tc>
           <w:tcPr>
             <w:tcW w:w="2800" w:type="dxa"/>
@@ -6285,12 +6147,6 @@
         <w:gridCol w:w="4200"/>
       </w:tblGrid>
       <w:tr>
-        <w:tblPrEx>
-          <w:tblCellMar>
-            <w:top w:w="0" w:type="dxa"/>
-            <w:bottom w:w="0" w:type="dxa"/>
-          </w:tblCellMar>
-        </w:tblPrEx>
         <w:trPr>
           <w:tblHeader/>
         </w:trPr>
@@ -6368,12 +6224,6 @@
         </w:tc>
       </w:tr>
       <w:tr>
-        <w:tblPrEx>
-          <w:tblCellMar>
-            <w:top w:w="0" w:type="dxa"/>
-            <w:bottom w:w="0" w:type="dxa"/>
-          </w:tblCellMar>
-        </w:tblPrEx>
         <w:tc>
           <w:tcPr>
             <w:tcW w:w="2400" w:type="dxa"/>
@@ -6424,12 +6274,6 @@
         </w:tc>
       </w:tr>
       <w:tr>
-        <w:tblPrEx>
-          <w:tblCellMar>
-            <w:top w:w="0" w:type="dxa"/>
-            <w:bottom w:w="0" w:type="dxa"/>
-          </w:tblCellMar>
-        </w:tblPrEx>
         <w:tc>
           <w:tcPr>
             <w:tcW w:w="2400" w:type="dxa"/>
@@ -6480,12 +6324,6 @@
         </w:tc>
       </w:tr>
       <w:tr>
-        <w:tblPrEx>
-          <w:tblCellMar>
-            <w:top w:w="0" w:type="dxa"/>
-            <w:bottom w:w="0" w:type="dxa"/>
-          </w:tblCellMar>
-        </w:tblPrEx>
         <w:tc>
           <w:tcPr>
             <w:tcW w:w="2400" w:type="dxa"/>
@@ -6536,12 +6374,6 @@
         </w:tc>
       </w:tr>
       <w:tr>
-        <w:tblPrEx>
-          <w:tblCellMar>
-            <w:top w:w="0" w:type="dxa"/>
-            <w:bottom w:w="0" w:type="dxa"/>
-          </w:tblCellMar>
-        </w:tblPrEx>
         <w:tc>
           <w:tcPr>
             <w:tcW w:w="2400" w:type="dxa"/>
@@ -6592,12 +6424,6 @@
         </w:tc>
       </w:tr>
       <w:tr>
-        <w:tblPrEx>
-          <w:tblCellMar>
-            <w:top w:w="0" w:type="dxa"/>
-            <w:bottom w:w="0" w:type="dxa"/>
-          </w:tblCellMar>
-        </w:tblPrEx>
         <w:tc>
           <w:tcPr>
             <w:tcW w:w="2400" w:type="dxa"/>
@@ -6649,12 +6475,6 @@
         </w:tc>
       </w:tr>
       <w:tr>
-        <w:tblPrEx>
-          <w:tblCellMar>
-            <w:top w:w="0" w:type="dxa"/>
-            <w:bottom w:w="0" w:type="dxa"/>
-          </w:tblCellMar>
-        </w:tblPrEx>
         <w:tc>
           <w:tcPr>
             <w:tcW w:w="2400" w:type="dxa"/>
@@ -7327,12 +7147,6 @@
         <w:gridCol w:w="6000"/>
       </w:tblGrid>
       <w:tr>
-        <w:tblPrEx>
-          <w:tblCellMar>
-            <w:top w:w="0" w:type="dxa"/>
-            <w:bottom w:w="0" w:type="dxa"/>
-          </w:tblCellMar>
-        </w:tblPrEx>
         <w:trPr>
           <w:tblHeader/>
         </w:trPr>
@@ -7386,12 +7200,6 @@
         </w:tc>
       </w:tr>
       <w:tr>
-        <w:tblPrEx>
-          <w:tblCellMar>
-            <w:top w:w="0" w:type="dxa"/>
-            <w:bottom w:w="0" w:type="dxa"/>
-          </w:tblCellMar>
-        </w:tblPrEx>
         <w:tc>
           <w:tcPr>
             <w:tcW w:w="2400" w:type="dxa"/>
@@ -7426,12 +7234,6 @@
         </w:tc>
       </w:tr>
       <w:tr>
-        <w:tblPrEx>
-          <w:tblCellMar>
-            <w:top w:w="0" w:type="dxa"/>
-            <w:bottom w:w="0" w:type="dxa"/>
-          </w:tblCellMar>
-        </w:tblPrEx>
         <w:tc>
           <w:tcPr>
             <w:tcW w:w="2400" w:type="dxa"/>
@@ -7466,12 +7268,6 @@
         </w:tc>
       </w:tr>
       <w:tr>
-        <w:tblPrEx>
-          <w:tblCellMar>
-            <w:top w:w="0" w:type="dxa"/>
-            <w:bottom w:w="0" w:type="dxa"/>
-          </w:tblCellMar>
-        </w:tblPrEx>
         <w:tc>
           <w:tcPr>
             <w:tcW w:w="2400" w:type="dxa"/>
@@ -7508,12 +7304,6 @@
         </w:tc>
       </w:tr>
       <w:tr>
-        <w:tblPrEx>
-          <w:tblCellMar>
-            <w:top w:w="0" w:type="dxa"/>
-            <w:bottom w:w="0" w:type="dxa"/>
-          </w:tblCellMar>
-        </w:tblPrEx>
         <w:tc>
           <w:tcPr>
             <w:tcW w:w="2400" w:type="dxa"/>
@@ -7548,12 +7338,6 @@
         </w:tc>
       </w:tr>
       <w:tr>
-        <w:tblPrEx>
-          <w:tblCellMar>
-            <w:top w:w="0" w:type="dxa"/>
-            <w:bottom w:w="0" w:type="dxa"/>
-          </w:tblCellMar>
-        </w:tblPrEx>
         <w:tc>
           <w:tcPr>
             <w:tcW w:w="2400" w:type="dxa"/>
@@ -7588,12 +7372,6 @@
         </w:tc>
       </w:tr>
       <w:tr>
-        <w:tblPrEx>
-          <w:tblCellMar>
-            <w:top w:w="0" w:type="dxa"/>
-            <w:bottom w:w="0" w:type="dxa"/>
-          </w:tblCellMar>
-        </w:tblPrEx>
         <w:tc>
           <w:tcPr>
             <w:tcW w:w="2400" w:type="dxa"/>
@@ -7633,12 +7411,6 @@
         </w:tc>
       </w:tr>
       <w:tr>
-        <w:tblPrEx>
-          <w:tblCellMar>
-            <w:top w:w="0" w:type="dxa"/>
-            <w:bottom w:w="0" w:type="dxa"/>
-          </w:tblCellMar>
-        </w:tblPrEx>
         <w:tc>
           <w:tcPr>
             <w:tcW w:w="2400" w:type="dxa"/>
@@ -7673,12 +7445,6 @@
         </w:tc>
       </w:tr>
       <w:tr>
-        <w:tblPrEx>
-          <w:tblCellMar>
-            <w:top w:w="0" w:type="dxa"/>
-            <w:bottom w:w="0" w:type="dxa"/>
-          </w:tblCellMar>
-        </w:tblPrEx>
         <w:tc>
           <w:tcPr>
             <w:tcW w:w="2400" w:type="dxa"/>
@@ -7713,12 +7479,6 @@
         </w:tc>
       </w:tr>
       <w:tr>
-        <w:tblPrEx>
-          <w:tblCellMar>
-            <w:top w:w="0" w:type="dxa"/>
-            <w:bottom w:w="0" w:type="dxa"/>
-          </w:tblCellMar>
-        </w:tblPrEx>
         <w:tc>
           <w:tcPr>
             <w:tcW w:w="2400" w:type="dxa"/>
@@ -7755,12 +7515,6 @@
         </w:tc>
       </w:tr>
       <w:tr>
-        <w:tblPrEx>
-          <w:tblCellMar>
-            <w:top w:w="0" w:type="dxa"/>
-            <w:bottom w:w="0" w:type="dxa"/>
-          </w:tblCellMar>
-        </w:tblPrEx>
         <w:tc>
           <w:tcPr>
             <w:tcW w:w="2400" w:type="dxa"/>
@@ -7795,12 +7549,6 @@
         </w:tc>
       </w:tr>
       <w:tr>
-        <w:tblPrEx>
-          <w:tblCellMar>
-            <w:top w:w="0" w:type="dxa"/>
-            <w:bottom w:w="0" w:type="dxa"/>
-          </w:tblCellMar>
-        </w:tblPrEx>
         <w:tc>
           <w:tcPr>
             <w:tcW w:w="2400" w:type="dxa"/>
@@ -7835,12 +7583,6 @@
         </w:tc>
       </w:tr>
       <w:tr>
-        <w:tblPrEx>
-          <w:tblCellMar>
-            <w:top w:w="0" w:type="dxa"/>
-            <w:bottom w:w="0" w:type="dxa"/>
-          </w:tblCellMar>
-        </w:tblPrEx>
         <w:tc>
           <w:tcPr>
             <w:tcW w:w="2400" w:type="dxa"/>
@@ -7877,12 +7619,6 @@
         </w:tc>
       </w:tr>
       <w:tr>
-        <w:tblPrEx>
-          <w:tblCellMar>
-            <w:top w:w="0" w:type="dxa"/>
-            <w:bottom w:w="0" w:type="dxa"/>
-          </w:tblCellMar>
-        </w:tblPrEx>
         <w:tc>
           <w:tcPr>
             <w:tcW w:w="2400" w:type="dxa"/>
@@ -7917,12 +7653,6 @@
         </w:tc>
       </w:tr>
       <w:tr>
-        <w:tblPrEx>
-          <w:tblCellMar>
-            <w:top w:w="0" w:type="dxa"/>
-            <w:bottom w:w="0" w:type="dxa"/>
-          </w:tblCellMar>
-        </w:tblPrEx>
         <w:tc>
           <w:tcPr>
             <w:tcW w:w="2400" w:type="dxa"/>
@@ -7957,12 +7687,6 @@
         </w:tc>
       </w:tr>
       <w:tr>
-        <w:tblPrEx>
-          <w:tblCellMar>
-            <w:top w:w="0" w:type="dxa"/>
-            <w:bottom w:w="0" w:type="dxa"/>
-          </w:tblCellMar>
-        </w:tblPrEx>
         <w:tc>
           <w:tcPr>
             <w:tcW w:w="2400" w:type="dxa"/>
@@ -7997,12 +7721,6 @@
         </w:tc>
       </w:tr>
       <w:tr>
-        <w:tblPrEx>
-          <w:tblCellMar>
-            <w:top w:w="0" w:type="dxa"/>
-            <w:bottom w:w="0" w:type="dxa"/>
-          </w:tblCellMar>
-        </w:tblPrEx>
         <w:tc>
           <w:tcPr>
             <w:tcW w:w="2400" w:type="dxa"/>
@@ -8077,12 +7795,6 @@
         <w:gridCol w:w="5400"/>
       </w:tblGrid>
       <w:tr>
-        <w:tblPrEx>
-          <w:tblCellMar>
-            <w:top w:w="0" w:type="dxa"/>
-            <w:bottom w:w="0" w:type="dxa"/>
-          </w:tblCellMar>
-        </w:tblPrEx>
         <w:trPr>
           <w:tblHeader/>
         </w:trPr>
@@ -8136,12 +7848,6 @@
         </w:tc>
       </w:tr>
       <w:tr>
-        <w:tblPrEx>
-          <w:tblCellMar>
-            <w:top w:w="0" w:type="dxa"/>
-            <w:bottom w:w="0" w:type="dxa"/>
-          </w:tblCellMar>
-        </w:tblPrEx>
         <w:tc>
           <w:tcPr>
             <w:tcW w:w="3000" w:type="dxa"/>
@@ -8176,12 +7882,6 @@
         </w:tc>
       </w:tr>
       <w:tr>
-        <w:tblPrEx>
-          <w:tblCellMar>
-            <w:top w:w="0" w:type="dxa"/>
-            <w:bottom w:w="0" w:type="dxa"/>
-          </w:tblCellMar>
-        </w:tblPrEx>
         <w:tc>
           <w:tcPr>
             <w:tcW w:w="3000" w:type="dxa"/>
@@ -8216,12 +7916,6 @@
         </w:tc>
       </w:tr>
       <w:tr>
-        <w:tblPrEx>
-          <w:tblCellMar>
-            <w:top w:w="0" w:type="dxa"/>
-            <w:bottom w:w="0" w:type="dxa"/>
-          </w:tblCellMar>
-        </w:tblPrEx>
         <w:tc>
           <w:tcPr>
             <w:tcW w:w="3000" w:type="dxa"/>
@@ -8256,12 +7950,6 @@
         </w:tc>
       </w:tr>
       <w:tr>
-        <w:tblPrEx>
-          <w:tblCellMar>
-            <w:top w:w="0" w:type="dxa"/>
-            <w:bottom w:w="0" w:type="dxa"/>
-          </w:tblCellMar>
-        </w:tblPrEx>
         <w:tc>
           <w:tcPr>
             <w:tcW w:w="3000" w:type="dxa"/>
@@ -8296,12 +7984,6 @@
         </w:tc>
       </w:tr>
       <w:tr>
-        <w:tblPrEx>
-          <w:tblCellMar>
-            <w:top w:w="0" w:type="dxa"/>
-            <w:bottom w:w="0" w:type="dxa"/>
-          </w:tblCellMar>
-        </w:tblPrEx>
         <w:tc>
           <w:tcPr>
             <w:tcW w:w="3000" w:type="dxa"/>
@@ -8336,12 +8018,6 @@
         </w:tc>
       </w:tr>
       <w:tr>
-        <w:tblPrEx>
-          <w:tblCellMar>
-            <w:top w:w="0" w:type="dxa"/>
-            <w:bottom w:w="0" w:type="dxa"/>
-          </w:tblCellMar>
-        </w:tblPrEx>
         <w:tc>
           <w:tcPr>
             <w:tcW w:w="3000" w:type="dxa"/>
@@ -8376,12 +8052,6 @@
         </w:tc>
       </w:tr>
       <w:tr>
-        <w:tblPrEx>
-          <w:tblCellMar>
-            <w:top w:w="0" w:type="dxa"/>
-            <w:bottom w:w="0" w:type="dxa"/>
-          </w:tblCellMar>
-        </w:tblPrEx>
         <w:tc>
           <w:tcPr>
             <w:tcW w:w="3000" w:type="dxa"/>
@@ -8416,12 +8086,6 @@
         </w:tc>
       </w:tr>
       <w:tr>
-        <w:tblPrEx>
-          <w:tblCellMar>
-            <w:top w:w="0" w:type="dxa"/>
-            <w:bottom w:w="0" w:type="dxa"/>
-          </w:tblCellMar>
-        </w:tblPrEx>
         <w:tc>
           <w:tcPr>
             <w:tcW w:w="3000" w:type="dxa"/>
@@ -8456,12 +8120,6 @@
         </w:tc>
       </w:tr>
       <w:tr>
-        <w:tblPrEx>
-          <w:tblCellMar>
-            <w:top w:w="0" w:type="dxa"/>
-            <w:bottom w:w="0" w:type="dxa"/>
-          </w:tblCellMar>
-        </w:tblPrEx>
         <w:tc>
           <w:tcPr>
             <w:tcW w:w="3000" w:type="dxa"/>
@@ -8496,12 +8154,6 @@
         </w:tc>
       </w:tr>
       <w:tr>
-        <w:tblPrEx>
-          <w:tblCellMar>
-            <w:top w:w="0" w:type="dxa"/>
-            <w:bottom w:w="0" w:type="dxa"/>
-          </w:tblCellMar>
-        </w:tblPrEx>
         <w:tc>
           <w:tcPr>
             <w:tcW w:w="3000" w:type="dxa"/>

</xml_diff>